<commit_message>
Rename few names in ISP example
</commit_message>
<xml_diff>
--- a/Design Principle and Pattens Transcript.docx
+++ b/Design Principle and Pattens Transcript.docx
@@ -94,7 +94,19 @@
         <w:rPr>
           <w:lang w:val="en-US"/>
         </w:rPr>
-        <w:t xml:space="preserve">n about SOLID principles. Before we moving to the topic lets learn </w:t>
+        <w:t xml:space="preserve">n about SOLID principles. Before we moving to the topic lets </w:t>
+      </w:r>
+      <w:r>
+        <w:rPr>
+          <w:lang w:val="en-US"/>
+        </w:rPr>
+        <w:t>understand</w:t>
+      </w:r>
+      <w:r>
+        <w:rPr>
+          <w:lang w:val="en-US"/>
+        </w:rPr>
+        <w:t xml:space="preserve"> </w:t>
       </w:r>
       <w:r>
         <w:rPr>
@@ -118,7 +130,7 @@
         <w:rPr>
           <w:lang w:val="en-US"/>
         </w:rPr>
-        <w:t>Design Principles and Design patterns</w:t>
+        <w:t>Design Principles</w:t>
       </w:r>
       <w:r>
         <w:rPr>
@@ -173,13 +185,13 @@
         <w:rPr>
           <w:lang w:val="en-US"/>
         </w:rPr>
-        <w:t xml:space="preserve">structural </w:t>
-      </w:r>
-      <w:r>
-        <w:rPr>
-          <w:lang w:val="en-US"/>
-        </w:rPr>
-        <w:t>component of software design.</w:t>
+        <w:t>well-design</w:t>
+      </w:r>
+      <w:r>
+        <w:rPr>
+          <w:lang w:val="en-US"/>
+        </w:rPr>
+        <w:t xml:space="preserve"> software.</w:t>
       </w:r>
       <w:r>
         <w:rPr>
@@ -407,11 +419,7 @@
       </w:r>
       <w:r>
         <w:br/>
-        <w:t xml:space="preserve">The software should be designed in such a way that it accommodates the change implying </w:t>
-      </w:r>
-      <w:r>
-        <w:lastRenderedPageBreak/>
-        <w:t>that the software should adjust to the change that is required to be done as per the user’s need.</w:t>
+        <w:t>The software should be designed in such a way that it accommodates the change implying that the software should adjust to the change that is required to be done as per the user’s need.</w:t>
       </w:r>
     </w:p>
     <w:p/>
@@ -770,27 +778,27 @@
         <w:rPr>
           <w:lang w:val="en-US"/>
         </w:rPr>
+        <w:t>SINGLE RESPONSIBILITY PRINCINPLE</w:t>
+      </w:r>
+    </w:p>
+    <w:p>
+      <w:pPr>
+        <w:rPr>
+          <w:lang w:val="en-US"/>
+        </w:rPr>
+      </w:pPr>
+    </w:p>
+    <w:p>
+      <w:pPr>
+        <w:rPr>
+          <w:lang w:val="en-US"/>
+        </w:rPr>
+      </w:pPr>
+      <w:r>
+        <w:rPr>
+          <w:lang w:val="en-US"/>
+        </w:rPr>
         <w:lastRenderedPageBreak/>
-        <w:t>SINGLE RESPONSIBILITY PRINCINPLE</w:t>
-      </w:r>
-    </w:p>
-    <w:p>
-      <w:pPr>
-        <w:rPr>
-          <w:lang w:val="en-US"/>
-        </w:rPr>
-      </w:pPr>
-    </w:p>
-    <w:p>
-      <w:pPr>
-        <w:rPr>
-          <w:lang w:val="en-US"/>
-        </w:rPr>
-      </w:pPr>
-      <w:r>
-        <w:rPr>
-          <w:lang w:val="en-US"/>
-        </w:rPr>
         <w:t>Class should have one responsibility and only one reason to change.</w:t>
       </w:r>
     </w:p>
@@ -1254,20 +1262,20 @@
         <w:rPr>
           <w:lang w:val="en-US"/>
         </w:rPr>
+        <w:t>Disadvantages:</w:t>
+      </w:r>
+    </w:p>
+    <w:p>
+      <w:pPr>
+        <w:rPr>
+          <w:lang w:val="en-US"/>
+        </w:rPr>
+      </w:pPr>
+      <w:r>
+        <w:rPr>
+          <w:lang w:val="en-US"/>
+        </w:rPr>
         <w:lastRenderedPageBreak/>
-        <w:t>Disadvantages:</w:t>
-      </w:r>
-    </w:p>
-    <w:p>
-      <w:pPr>
-        <w:rPr>
-          <w:lang w:val="en-US"/>
-        </w:rPr>
-      </w:pPr>
-      <w:r>
-        <w:rPr>
-          <w:lang w:val="en-US"/>
-        </w:rPr>
         <w:t>Runtime code failure, misbehave.</w:t>
       </w:r>
     </w:p>
@@ -2410,6 +2418,7 @@
   <w:style w:type="character" w:default="1" w:styleId="DefaultParagraphFont">
     <w:name w:val="Default Paragraph Font"/>
     <w:uiPriority w:val="1"/>
+    <w:semiHidden/>
     <w:unhideWhenUsed/>
   </w:style>
   <w:style w:type="table" w:default="1" w:styleId="TableNormal">

</xml_diff>